<commit_message>
Updated grammar, Generated PDF
</commit_message>
<xml_diff>
--- a/Grammar(with First and Follow sets).docx
+++ b/Grammar(with First and Follow sets).docx
@@ -162,6 +162,7 @@
           <w:tab w:val="left" w:pos="14656"/>
         </w:tabs>
         <w:spacing w:after="0" w:line="240" w:lineRule="auto"/>
+        <w:ind w:left="2745" w:hanging="2745"/>
         <w:rPr>
           <w:rFonts w:ascii="Courier New" w:eastAsia="Times New Roman" w:hAnsi="Courier New" w:cs="Courier New"/>
           <w:color w:val="000000"/>
@@ -203,6 +204,15 @@
           <w:sz w:val="20"/>
           <w:szCs w:val="20"/>
         </w:rPr>
+        <w:tab/>
+      </w:r>
+      <w:r>
+        <w:rPr>
+          <w:rFonts w:ascii="Courier New" w:eastAsia="Times New Roman" w:hAnsi="Courier New" w:cs="Courier New"/>
+          <w:color w:val="000000"/>
+          <w:sz w:val="20"/>
+          <w:szCs w:val="20"/>
+        </w:rPr>
         <w:t>--&gt;</w:t>
       </w:r>
       <w:r>
@@ -240,6 +250,15 @@
           <w:szCs w:val="20"/>
         </w:rPr>
         <w:t xml:space="preserve"> </w:t>
+      </w:r>
+      <w:r>
+        <w:rPr>
+          <w:rFonts w:ascii="Courier New" w:eastAsia="Times New Roman" w:hAnsi="Courier New" w:cs="Courier New"/>
+          <w:color w:val="000000"/>
+          <w:sz w:val="20"/>
+          <w:szCs w:val="20"/>
+        </w:rPr>
+        <w:t xml:space="preserve">  </w:t>
       </w:r>
       <w:r>
         <w:rPr>
@@ -4344,7 +4363,25 @@
           <w:sz w:val="20"/>
           <w:szCs w:val="20"/>
         </w:rPr>
-        <w:t>&lt;anyTerm&gt; &lt;arithOrBoolExpr</w:t>
+        <w:t>&lt;</w:t>
+      </w:r>
+      <w:r>
+        <w:rPr>
+          <w:rFonts w:ascii="Courier New" w:eastAsia="Times New Roman" w:hAnsi="Courier New" w:cs="Courier New"/>
+          <w:color w:val="000000"/>
+          <w:sz w:val="20"/>
+          <w:szCs w:val="20"/>
+        </w:rPr>
+        <w:t>RelopExpr</w:t>
+      </w:r>
+      <w:r>
+        <w:rPr>
+          <w:rFonts w:ascii="Courier New" w:eastAsia="Times New Roman" w:hAnsi="Courier New" w:cs="Courier New"/>
+          <w:color w:val="000000"/>
+          <w:sz w:val="20"/>
+          <w:szCs w:val="20"/>
+        </w:rPr>
+        <w:t>&gt; &lt;arithOrBoolExpr</w:t>
       </w:r>
       <w:r>
         <w:rPr>
@@ -4454,7 +4491,25 @@
           <w:sz w:val="20"/>
           <w:szCs w:val="20"/>
         </w:rPr>
-        <w:t>&lt;logicalOp&gt; &lt;anyTerm&gt; &lt;arithOrBoolExpr</w:t>
+        <w:t>&lt;logicalOp&gt; &lt;</w:t>
+      </w:r>
+      <w:r>
+        <w:rPr>
+          <w:rFonts w:ascii="Courier New" w:eastAsia="Times New Roman" w:hAnsi="Courier New" w:cs="Courier New"/>
+          <w:color w:val="000000"/>
+          <w:sz w:val="20"/>
+          <w:szCs w:val="20"/>
+        </w:rPr>
+        <w:t>RelopExpr</w:t>
+      </w:r>
+      <w:r>
+        <w:rPr>
+          <w:rFonts w:ascii="Courier New" w:eastAsia="Times New Roman" w:hAnsi="Courier New" w:cs="Courier New"/>
+          <w:color w:val="000000"/>
+          <w:sz w:val="20"/>
+          <w:szCs w:val="20"/>
+        </w:rPr>
+        <w:t>&gt; &lt;arithOrBoolExpr</w:t>
       </w:r>
       <w:r>
         <w:rPr>
@@ -4593,7 +4648,25 @@
           <w:sz w:val="20"/>
           <w:szCs w:val="20"/>
         </w:rPr>
-        <w:t xml:space="preserve">&lt;anyTerm&gt; </w:t>
+        <w:t>&lt;</w:t>
+      </w:r>
+      <w:r>
+        <w:rPr>
+          <w:rFonts w:ascii="Courier New" w:eastAsia="Times New Roman" w:hAnsi="Courier New" w:cs="Courier New"/>
+          <w:color w:val="000000"/>
+          <w:sz w:val="20"/>
+          <w:szCs w:val="20"/>
+        </w:rPr>
+        <w:t>RelopExpr</w:t>
+      </w:r>
+      <w:r>
+        <w:rPr>
+          <w:rFonts w:ascii="Courier New" w:eastAsia="Times New Roman" w:hAnsi="Courier New" w:cs="Courier New"/>
+          <w:color w:val="000000"/>
+          <w:sz w:val="20"/>
+          <w:szCs w:val="20"/>
+        </w:rPr>
+        <w:t xml:space="preserve">&gt; </w:t>
       </w:r>
       <w:r>
         <w:rPr>
@@ -4638,7 +4711,16 @@
           <w:sz w:val="20"/>
           <w:szCs w:val="20"/>
         </w:rPr>
-        <w:t>&lt;arithmeticExpr&gt; &lt;anyTerm</w:t>
+        <w:t>&lt;arithmeticExpr&gt; &lt;</w:t>
+      </w:r>
+      <w:r>
+        <w:rPr>
+          <w:rFonts w:ascii="Courier New" w:eastAsia="Times New Roman" w:hAnsi="Courier New" w:cs="Courier New"/>
+          <w:color w:val="000000"/>
+          <w:sz w:val="20"/>
+          <w:szCs w:val="20"/>
+        </w:rPr>
+        <w:t>RelopExpr</w:t>
       </w:r>
       <w:r>
         <w:rPr>
@@ -4694,7 +4776,16 @@
           <w:sz w:val="20"/>
           <w:szCs w:val="20"/>
         </w:rPr>
-        <w:t>&lt;anyTerm</w:t>
+        <w:t>&lt;</w:t>
+      </w:r>
+      <w:r>
+        <w:rPr>
+          <w:rFonts w:ascii="Courier New" w:eastAsia="Times New Roman" w:hAnsi="Courier New" w:cs="Courier New"/>
+          <w:color w:val="000000"/>
+          <w:sz w:val="20"/>
+          <w:szCs w:val="20"/>
+        </w:rPr>
+        <w:t>RelopExpr</w:t>
       </w:r>
       <w:r>
         <w:rPr>
@@ -4757,7 +4848,16 @@
           <w:sz w:val="20"/>
           <w:szCs w:val="20"/>
         </w:rPr>
-        <w:t>&lt;relationalOp&gt; &lt;arithmeticExpr&gt; &lt;anyTerm</w:t>
+        <w:t>&lt;relationalOp&gt; &lt;arithmeticExpr&gt; &lt;</w:t>
+      </w:r>
+      <w:r>
+        <w:rPr>
+          <w:rFonts w:ascii="Courier New" w:eastAsia="Times New Roman" w:hAnsi="Courier New" w:cs="Courier New"/>
+          <w:color w:val="000000"/>
+          <w:sz w:val="20"/>
+          <w:szCs w:val="20"/>
+        </w:rPr>
+        <w:t>RelopExpr</w:t>
       </w:r>
       <w:r>
         <w:rPr>
@@ -8514,8 +8614,6 @@
         <w:lastRenderedPageBreak/>
         <w:t>FIRST AND FOLLOW SET</w:t>
       </w:r>
-      <w:bookmarkStart w:id="0" w:name="_GoBack"/>
-      <w:bookmarkEnd w:id="0"/>
     </w:p>
     <w:p>
       <w:pPr>
@@ -8678,7 +8776,21 @@
                 <w:sz w:val="20"/>
                 <w:szCs w:val="20"/>
               </w:rPr>
+              <w:t>{</w:t>
+            </w:r>
+            <w:r>
+              <w:rPr>
+                <w:sz w:val="20"/>
+                <w:szCs w:val="20"/>
+              </w:rPr>
               <w:t>DECLARE, DEF, DRIVERDEF</w:t>
+            </w:r>
+            <w:r>
+              <w:rPr>
+                <w:sz w:val="20"/>
+                <w:szCs w:val="20"/>
+              </w:rPr>
+              <w:t>}</w:t>
             </w:r>
           </w:p>
         </w:tc>
@@ -8703,7 +8815,23 @@
                 <w:sz w:val="20"/>
                 <w:szCs w:val="20"/>
               </w:rPr>
+              <w:t>{</w:t>
+            </w:r>
+            <w:r>
+              <w:rPr>
+                <w:w w:val="99"/>
+                <w:sz w:val="20"/>
+                <w:szCs w:val="20"/>
+              </w:rPr>
               <w:t>$</w:t>
+            </w:r>
+            <w:r>
+              <w:rPr>
+                <w:w w:val="99"/>
+                <w:sz w:val="20"/>
+                <w:szCs w:val="20"/>
+              </w:rPr>
+              <w:t>}</w:t>
             </w:r>
           </w:p>
         </w:tc>
@@ -8754,6 +8882,13 @@
                 <w:sz w:val="20"/>
                 <w:szCs w:val="20"/>
               </w:rPr>
+              <w:t>{</w:t>
+            </w:r>
+            <w:r>
+              <w:rPr>
+                <w:sz w:val="20"/>
+                <w:szCs w:val="20"/>
+              </w:rPr>
               <w:t xml:space="preserve">DECLARE, </w:t>
             </w:r>
             <w:r>
@@ -8762,6 +8897,13 @@
                 <w:szCs w:val="20"/>
               </w:rPr>
               <w:t>Ɛ</w:t>
+            </w:r>
+            <w:r>
+              <w:rPr>
+                <w:sz w:val="20"/>
+                <w:szCs w:val="20"/>
+              </w:rPr>
+              <w:t>}</w:t>
             </w:r>
           </w:p>
         </w:tc>
@@ -8785,7 +8927,21 @@
                 <w:sz w:val="20"/>
                 <w:szCs w:val="20"/>
               </w:rPr>
+              <w:t>{</w:t>
+            </w:r>
+            <w:r>
+              <w:rPr>
+                <w:sz w:val="20"/>
+                <w:szCs w:val="20"/>
+              </w:rPr>
               <w:t>DEF, DRIVERDEF</w:t>
+            </w:r>
+            <w:r>
+              <w:rPr>
+                <w:sz w:val="20"/>
+                <w:szCs w:val="20"/>
+              </w:rPr>
+              <w:t>}</w:t>
             </w:r>
           </w:p>
         </w:tc>
@@ -8836,7 +8992,21 @@
                 <w:sz w:val="20"/>
                 <w:szCs w:val="20"/>
               </w:rPr>
+              <w:t>{</w:t>
+            </w:r>
+            <w:r>
+              <w:rPr>
+                <w:sz w:val="20"/>
+                <w:szCs w:val="20"/>
+              </w:rPr>
               <w:t>DECLARE</w:t>
+            </w:r>
+            <w:r>
+              <w:rPr>
+                <w:sz w:val="20"/>
+                <w:szCs w:val="20"/>
+              </w:rPr>
+              <w:t>}</w:t>
             </w:r>
           </w:p>
         </w:tc>
@@ -8860,7 +9030,21 @@
                 <w:sz w:val="20"/>
                 <w:szCs w:val="20"/>
               </w:rPr>
+              <w:t>{</w:t>
+            </w:r>
+            <w:r>
+              <w:rPr>
+                <w:sz w:val="20"/>
+                <w:szCs w:val="20"/>
+              </w:rPr>
               <w:t>DEF, DRIVERDEF, DECLARE</w:t>
+            </w:r>
+            <w:r>
+              <w:rPr>
+                <w:sz w:val="20"/>
+                <w:szCs w:val="20"/>
+              </w:rPr>
+              <w:t>}</w:t>
             </w:r>
           </w:p>
         </w:tc>
@@ -8911,6 +9095,13 @@
                 <w:sz w:val="20"/>
                 <w:szCs w:val="20"/>
               </w:rPr>
+              <w:t>{</w:t>
+            </w:r>
+            <w:r>
+              <w:rPr>
+                <w:sz w:val="20"/>
+                <w:szCs w:val="20"/>
+              </w:rPr>
               <w:t xml:space="preserve">DEF, </w:t>
             </w:r>
             <w:r>
@@ -8919,6 +9110,13 @@
                 <w:szCs w:val="20"/>
               </w:rPr>
               <w:t>Ɛ</w:t>
+            </w:r>
+            <w:r>
+              <w:rPr>
+                <w:sz w:val="20"/>
+                <w:szCs w:val="20"/>
+              </w:rPr>
+              <w:t>}</w:t>
             </w:r>
           </w:p>
         </w:tc>
@@ -8942,7 +9140,21 @@
                 <w:sz w:val="20"/>
                 <w:szCs w:val="20"/>
               </w:rPr>
+              <w:t>{</w:t>
+            </w:r>
+            <w:r>
+              <w:rPr>
+                <w:sz w:val="20"/>
+                <w:szCs w:val="20"/>
+              </w:rPr>
               <w:t>DEF, $</w:t>
+            </w:r>
+            <w:r>
+              <w:rPr>
+                <w:sz w:val="20"/>
+                <w:szCs w:val="20"/>
+              </w:rPr>
+              <w:t>}</w:t>
             </w:r>
           </w:p>
         </w:tc>
@@ -8993,7 +9205,21 @@
                 <w:sz w:val="20"/>
                 <w:szCs w:val="20"/>
               </w:rPr>
+              <w:t>{</w:t>
+            </w:r>
+            <w:r>
+              <w:rPr>
+                <w:sz w:val="20"/>
+                <w:szCs w:val="20"/>
+              </w:rPr>
               <w:t>DEF</w:t>
+            </w:r>
+            <w:r>
+              <w:rPr>
+                <w:sz w:val="20"/>
+                <w:szCs w:val="20"/>
+              </w:rPr>
+              <w:t>}</w:t>
             </w:r>
           </w:p>
         </w:tc>
@@ -9017,7 +9243,21 @@
                 <w:sz w:val="20"/>
                 <w:szCs w:val="20"/>
               </w:rPr>
+              <w:t>{</w:t>
+            </w:r>
+            <w:r>
+              <w:rPr>
+                <w:sz w:val="20"/>
+                <w:szCs w:val="20"/>
+              </w:rPr>
               <w:t>DEF, DRIVERDEF, $</w:t>
+            </w:r>
+            <w:r>
+              <w:rPr>
+                <w:sz w:val="20"/>
+                <w:szCs w:val="20"/>
+              </w:rPr>
+              <w:t>}</w:t>
             </w:r>
           </w:p>
         </w:tc>
@@ -9068,7 +9308,21 @@
                 <w:sz w:val="20"/>
                 <w:szCs w:val="20"/>
               </w:rPr>
+              <w:t>{</w:t>
+            </w:r>
+            <w:r>
+              <w:rPr>
+                <w:sz w:val="20"/>
+                <w:szCs w:val="20"/>
+              </w:rPr>
               <w:t>DRIVERDEF</w:t>
+            </w:r>
+            <w:r>
+              <w:rPr>
+                <w:sz w:val="20"/>
+                <w:szCs w:val="20"/>
+              </w:rPr>
+              <w:t>}</w:t>
             </w:r>
           </w:p>
         </w:tc>
@@ -9092,7 +9346,21 @@
                 <w:sz w:val="20"/>
                 <w:szCs w:val="20"/>
               </w:rPr>
+              <w:t>{</w:t>
+            </w:r>
+            <w:r>
+              <w:rPr>
+                <w:sz w:val="20"/>
+                <w:szCs w:val="20"/>
+              </w:rPr>
               <w:t>DEF, $</w:t>
+            </w:r>
+            <w:r>
+              <w:rPr>
+                <w:sz w:val="20"/>
+                <w:szCs w:val="20"/>
+              </w:rPr>
+              <w:t>}</w:t>
             </w:r>
           </w:p>
         </w:tc>
@@ -9143,6 +9411,13 @@
                 <w:sz w:val="20"/>
                 <w:szCs w:val="20"/>
               </w:rPr>
+              <w:t>{</w:t>
+            </w:r>
+            <w:r>
+              <w:rPr>
+                <w:sz w:val="20"/>
+                <w:szCs w:val="20"/>
+              </w:rPr>
               <w:t xml:space="preserve">RETURNS, </w:t>
             </w:r>
             <w:r>
@@ -9151,6 +9426,13 @@
                 <w:szCs w:val="20"/>
               </w:rPr>
               <w:t>Ɛ</w:t>
+            </w:r>
+            <w:r>
+              <w:rPr>
+                <w:sz w:val="20"/>
+                <w:szCs w:val="20"/>
+              </w:rPr>
+              <w:t>}</w:t>
             </w:r>
           </w:p>
         </w:tc>
@@ -9174,7 +9456,21 @@
                 <w:sz w:val="20"/>
                 <w:szCs w:val="20"/>
               </w:rPr>
+              <w:t>{</w:t>
+            </w:r>
+            <w:r>
+              <w:rPr>
+                <w:sz w:val="20"/>
+                <w:szCs w:val="20"/>
+              </w:rPr>
               <w:t>START</w:t>
+            </w:r>
+            <w:r>
+              <w:rPr>
+                <w:sz w:val="20"/>
+                <w:szCs w:val="20"/>
+              </w:rPr>
+              <w:t>}</w:t>
             </w:r>
           </w:p>
         </w:tc>
@@ -9202,14 +9498,7 @@
                 <w:sz w:val="20"/>
                 <w:szCs w:val="20"/>
               </w:rPr>
-              <w:t>&lt;input_</w:t>
-            </w:r>
-            <w:r>
-              <w:rPr>
-                <w:sz w:val="20"/>
-                <w:szCs w:val="20"/>
-              </w:rPr>
-              <w:t>plist&gt;</w:t>
+              <w:t>&lt;input_plist&gt;</w:t>
             </w:r>
           </w:p>
         </w:tc>
@@ -9232,7 +9521,21 @@
                 <w:sz w:val="20"/>
                 <w:szCs w:val="20"/>
               </w:rPr>
+              <w:t>{</w:t>
+            </w:r>
+            <w:r>
+              <w:rPr>
+                <w:sz w:val="20"/>
+                <w:szCs w:val="20"/>
+              </w:rPr>
               <w:t>ID</w:t>
+            </w:r>
+            <w:r>
+              <w:rPr>
+                <w:sz w:val="20"/>
+                <w:szCs w:val="20"/>
+              </w:rPr>
+              <w:t>}</w:t>
             </w:r>
           </w:p>
         </w:tc>
@@ -9256,7 +9559,21 @@
                 <w:sz w:val="20"/>
                 <w:szCs w:val="20"/>
               </w:rPr>
+              <w:t>{</w:t>
+            </w:r>
+            <w:r>
+              <w:rPr>
+                <w:sz w:val="20"/>
+                <w:szCs w:val="20"/>
+              </w:rPr>
               <w:t>SQBC</w:t>
+            </w:r>
+            <w:r>
+              <w:rPr>
+                <w:sz w:val="20"/>
+                <w:szCs w:val="20"/>
+              </w:rPr>
+              <w:t>}</w:t>
             </w:r>
           </w:p>
         </w:tc>
@@ -9284,21 +9601,7 @@
                 <w:sz w:val="20"/>
                 <w:szCs w:val="20"/>
               </w:rPr>
-              <w:t>&lt;input_plist</w:t>
-            </w:r>
-            <w:r>
-              <w:rPr>
-                <w:sz w:val="20"/>
-                <w:szCs w:val="20"/>
-              </w:rPr>
-              <w:t>New</w:t>
-            </w:r>
-            <w:r>
-              <w:rPr>
-                <w:sz w:val="20"/>
-                <w:szCs w:val="20"/>
-              </w:rPr>
-              <w:t>&gt;</w:t>
+              <w:t>&lt;input_plistNew&gt;</w:t>
             </w:r>
           </w:p>
         </w:tc>
@@ -9321,6 +9624,13 @@
                 <w:sz w:val="20"/>
                 <w:szCs w:val="20"/>
               </w:rPr>
+              <w:t>{</w:t>
+            </w:r>
+            <w:r>
+              <w:rPr>
+                <w:sz w:val="20"/>
+                <w:szCs w:val="20"/>
+              </w:rPr>
               <w:t xml:space="preserve">COMMA, </w:t>
             </w:r>
             <w:r>
@@ -9329,6 +9639,13 @@
                 <w:szCs w:val="20"/>
               </w:rPr>
               <w:t>Ɛ</w:t>
+            </w:r>
+            <w:r>
+              <w:rPr>
+                <w:sz w:val="20"/>
+                <w:szCs w:val="20"/>
+              </w:rPr>
+              <w:t>}</w:t>
             </w:r>
           </w:p>
         </w:tc>
@@ -9352,7 +9669,21 @@
                 <w:sz w:val="20"/>
                 <w:szCs w:val="20"/>
               </w:rPr>
+              <w:t>{</w:t>
+            </w:r>
+            <w:r>
+              <w:rPr>
+                <w:sz w:val="20"/>
+                <w:szCs w:val="20"/>
+              </w:rPr>
               <w:t>SQBC</w:t>
+            </w:r>
+            <w:r>
+              <w:rPr>
+                <w:sz w:val="20"/>
+                <w:szCs w:val="20"/>
+              </w:rPr>
+              <w:t>}</w:t>
             </w:r>
           </w:p>
         </w:tc>
@@ -9403,7 +9734,21 @@
                 <w:sz w:val="20"/>
                 <w:szCs w:val="20"/>
               </w:rPr>
+              <w:t>{</w:t>
+            </w:r>
+            <w:r>
+              <w:rPr>
+                <w:sz w:val="20"/>
+                <w:szCs w:val="20"/>
+              </w:rPr>
               <w:t>ID</w:t>
+            </w:r>
+            <w:r>
+              <w:rPr>
+                <w:sz w:val="20"/>
+                <w:szCs w:val="20"/>
+              </w:rPr>
+              <w:t>}</w:t>
             </w:r>
           </w:p>
         </w:tc>
@@ -9427,7 +9772,21 @@
                 <w:sz w:val="20"/>
                 <w:szCs w:val="20"/>
               </w:rPr>
+              <w:t>{</w:t>
+            </w:r>
+            <w:r>
+              <w:rPr>
+                <w:sz w:val="20"/>
+                <w:szCs w:val="20"/>
+              </w:rPr>
               <w:t>SQBC</w:t>
+            </w:r>
+            <w:r>
+              <w:rPr>
+                <w:sz w:val="20"/>
+                <w:szCs w:val="20"/>
+              </w:rPr>
+              <w:t>}</w:t>
             </w:r>
           </w:p>
         </w:tc>
@@ -9455,21 +9814,7 @@
                 <w:sz w:val="20"/>
                 <w:szCs w:val="20"/>
               </w:rPr>
-              <w:t>&lt;output_plist</w:t>
-            </w:r>
-            <w:r>
-              <w:rPr>
-                <w:sz w:val="20"/>
-                <w:szCs w:val="20"/>
-              </w:rPr>
-              <w:t>New</w:t>
-            </w:r>
-            <w:r>
-              <w:rPr>
-                <w:sz w:val="20"/>
-                <w:szCs w:val="20"/>
-              </w:rPr>
-              <w:t>&gt;</w:t>
+              <w:t>&lt;output_plistNew&gt;</w:t>
             </w:r>
           </w:p>
         </w:tc>
@@ -9492,6 +9837,13 @@
                 <w:sz w:val="20"/>
                 <w:szCs w:val="20"/>
               </w:rPr>
+              <w:t>{</w:t>
+            </w:r>
+            <w:r>
+              <w:rPr>
+                <w:sz w:val="20"/>
+                <w:szCs w:val="20"/>
+              </w:rPr>
               <w:t>COMMA,</w:t>
             </w:r>
             <w:r>
@@ -9508,6 +9860,13 @@
                 <w:szCs w:val="20"/>
               </w:rPr>
               <w:t>Ɛ</w:t>
+            </w:r>
+            <w:r>
+              <w:rPr>
+                <w:sz w:val="20"/>
+                <w:szCs w:val="20"/>
+              </w:rPr>
+              <w:t>}</w:t>
             </w:r>
           </w:p>
         </w:tc>
@@ -9531,7 +9890,21 @@
                 <w:sz w:val="20"/>
                 <w:szCs w:val="20"/>
               </w:rPr>
+              <w:t>{</w:t>
+            </w:r>
+            <w:r>
+              <w:rPr>
+                <w:sz w:val="20"/>
+                <w:szCs w:val="20"/>
+              </w:rPr>
               <w:t>SQBC</w:t>
+            </w:r>
+            <w:r>
+              <w:rPr>
+                <w:sz w:val="20"/>
+                <w:szCs w:val="20"/>
+              </w:rPr>
+              <w:t>}</w:t>
             </w:r>
           </w:p>
         </w:tc>
@@ -9582,7 +9955,21 @@
                 <w:sz w:val="20"/>
                 <w:szCs w:val="20"/>
               </w:rPr>
+              <w:t>{</w:t>
+            </w:r>
+            <w:r>
+              <w:rPr>
+                <w:sz w:val="20"/>
+                <w:szCs w:val="20"/>
+              </w:rPr>
               <w:t>INTEGER, REAL, BOOLEAN</w:t>
+            </w:r>
+            <w:r>
+              <w:rPr>
+                <w:sz w:val="20"/>
+                <w:szCs w:val="20"/>
+              </w:rPr>
+              <w:t>}</w:t>
             </w:r>
           </w:p>
         </w:tc>
@@ -9606,7 +9993,21 @@
                 <w:sz w:val="20"/>
                 <w:szCs w:val="20"/>
               </w:rPr>
+              <w:t>{</w:t>
+            </w:r>
+            <w:r>
+              <w:rPr>
+                <w:sz w:val="20"/>
+                <w:szCs w:val="20"/>
+              </w:rPr>
               <w:t>SQBC, COMMA, SEMICOL</w:t>
+            </w:r>
+            <w:r>
+              <w:rPr>
+                <w:sz w:val="20"/>
+                <w:szCs w:val="20"/>
+              </w:rPr>
+              <w:t>}</w:t>
             </w:r>
           </w:p>
         </w:tc>
@@ -9657,7 +10058,21 @@
                 <w:sz w:val="20"/>
                 <w:szCs w:val="20"/>
               </w:rPr>
+              <w:t>{</w:t>
+            </w:r>
+            <w:r>
+              <w:rPr>
+                <w:sz w:val="20"/>
+                <w:szCs w:val="20"/>
+              </w:rPr>
               <w:t>INTEGER, REAL, BOOLEAN, ARRAY</w:t>
+            </w:r>
+            <w:r>
+              <w:rPr>
+                <w:sz w:val="20"/>
+                <w:szCs w:val="20"/>
+              </w:rPr>
+              <w:t>}</w:t>
             </w:r>
           </w:p>
         </w:tc>
@@ -9681,7 +10096,21 @@
                 <w:sz w:val="20"/>
                 <w:szCs w:val="20"/>
               </w:rPr>
+              <w:t>{</w:t>
+            </w:r>
+            <w:r>
+              <w:rPr>
+                <w:sz w:val="20"/>
+                <w:szCs w:val="20"/>
+              </w:rPr>
               <w:t>COMMA, SQBC, SEMICOL</w:t>
+            </w:r>
+            <w:r>
+              <w:rPr>
+                <w:sz w:val="20"/>
+                <w:szCs w:val="20"/>
+              </w:rPr>
+              <w:t>}</w:t>
             </w:r>
           </w:p>
         </w:tc>
@@ -9732,7 +10161,21 @@
                 <w:sz w:val="20"/>
                 <w:szCs w:val="20"/>
               </w:rPr>
+              <w:t>{</w:t>
+            </w:r>
+            <w:r>
+              <w:rPr>
+                <w:sz w:val="20"/>
+                <w:szCs w:val="20"/>
+              </w:rPr>
               <w:t>START</w:t>
+            </w:r>
+            <w:r>
+              <w:rPr>
+                <w:sz w:val="20"/>
+                <w:szCs w:val="20"/>
+              </w:rPr>
+              <w:t>}</w:t>
             </w:r>
           </w:p>
         </w:tc>
@@ -9756,7 +10199,21 @@
                 <w:sz w:val="20"/>
                 <w:szCs w:val="20"/>
               </w:rPr>
+              <w:t>{</w:t>
+            </w:r>
+            <w:r>
+              <w:rPr>
+                <w:sz w:val="20"/>
+                <w:szCs w:val="20"/>
+              </w:rPr>
               <w:t>DEF, DRIVERDEF, $</w:t>
+            </w:r>
+            <w:r>
+              <w:rPr>
+                <w:sz w:val="20"/>
+                <w:szCs w:val="20"/>
+              </w:rPr>
+              <w:t>}</w:t>
             </w:r>
           </w:p>
         </w:tc>
@@ -9809,6 +10266,13 @@
                 <w:sz w:val="20"/>
                 <w:szCs w:val="20"/>
               </w:rPr>
+              <w:t>{</w:t>
+            </w:r>
+            <w:r>
+              <w:rPr>
+                <w:sz w:val="20"/>
+                <w:szCs w:val="20"/>
+              </w:rPr>
               <w:t xml:space="preserve">DECLARE, PRINT, USE, </w:t>
             </w:r>
             <w:r>
@@ -9840,6 +10304,13 @@
                 <w:szCs w:val="20"/>
               </w:rPr>
               <w:t>Ɛ</w:t>
+            </w:r>
+            <w:r>
+              <w:rPr>
+                <w:sz w:val="20"/>
+                <w:szCs w:val="20"/>
+              </w:rPr>
+              <w:t>}</w:t>
             </w:r>
           </w:p>
         </w:tc>
@@ -9863,7 +10334,21 @@
                 <w:sz w:val="20"/>
                 <w:szCs w:val="20"/>
               </w:rPr>
+              <w:t>{</w:t>
+            </w:r>
+            <w:r>
+              <w:rPr>
+                <w:sz w:val="20"/>
+                <w:szCs w:val="20"/>
+              </w:rPr>
               <w:t>BREAK, END</w:t>
+            </w:r>
+            <w:r>
+              <w:rPr>
+                <w:sz w:val="20"/>
+                <w:szCs w:val="20"/>
+              </w:rPr>
+              <w:t>}</w:t>
             </w:r>
           </w:p>
         </w:tc>
@@ -9916,7 +10401,21 @@
                 <w:sz w:val="20"/>
                 <w:szCs w:val="20"/>
               </w:rPr>
+              <w:t>{</w:t>
+            </w:r>
+            <w:r>
+              <w:rPr>
+                <w:sz w:val="20"/>
+                <w:szCs w:val="20"/>
+              </w:rPr>
               <w:t>DECLARE, PRINT, USE, FOR, GET_VALUE, SWITCH, WHILE, ID, SEMICOL, SQBO</w:t>
+            </w:r>
+            <w:r>
+              <w:rPr>
+                <w:sz w:val="20"/>
+                <w:szCs w:val="20"/>
+              </w:rPr>
+              <w:t>}</w:t>
             </w:r>
           </w:p>
         </w:tc>
@@ -9940,7 +10439,21 @@
                 <w:sz w:val="20"/>
                 <w:szCs w:val="20"/>
               </w:rPr>
+              <w:t>{</w:t>
+            </w:r>
+            <w:r>
+              <w:rPr>
+                <w:sz w:val="20"/>
+                <w:szCs w:val="20"/>
+              </w:rPr>
               <w:t>DECLARE, PRINT, USE, FOR, END, GET_VALUE, SWITCH, BREAK, WHILE, ID, SEMICOL, SQBO</w:t>
+            </w:r>
+            <w:r>
+              <w:rPr>
+                <w:sz w:val="20"/>
+                <w:szCs w:val="20"/>
+              </w:rPr>
+              <w:t>}</w:t>
             </w:r>
           </w:p>
         </w:tc>
@@ -9991,7 +10504,21 @@
                 <w:sz w:val="20"/>
                 <w:szCs w:val="20"/>
               </w:rPr>
+              <w:t>{</w:t>
+            </w:r>
+            <w:r>
+              <w:rPr>
+                <w:sz w:val="20"/>
+                <w:szCs w:val="20"/>
+              </w:rPr>
               <w:t>GET_VALUE, PRINT</w:t>
+            </w:r>
+            <w:r>
+              <w:rPr>
+                <w:sz w:val="20"/>
+                <w:szCs w:val="20"/>
+              </w:rPr>
+              <w:t>}</w:t>
             </w:r>
           </w:p>
         </w:tc>
@@ -10015,7 +10542,21 @@
                 <w:sz w:val="20"/>
                 <w:szCs w:val="20"/>
               </w:rPr>
+              <w:t>{</w:t>
+            </w:r>
+            <w:r>
+              <w:rPr>
+                <w:sz w:val="20"/>
+                <w:szCs w:val="20"/>
+              </w:rPr>
               <w:t>DECLARE, PRINT, USE, FOR, END, GET_VALUE, SWITCH, BREAK, WHILE, ID, SEMICOL, SQBO</w:t>
+            </w:r>
+            <w:r>
+              <w:rPr>
+                <w:sz w:val="20"/>
+                <w:szCs w:val="20"/>
+              </w:rPr>
+              <w:t>}</w:t>
             </w:r>
           </w:p>
         </w:tc>
@@ -10066,6 +10607,13 @@
                 <w:sz w:val="20"/>
                 <w:szCs w:val="20"/>
               </w:rPr>
+              <w:t>{</w:t>
+            </w:r>
+            <w:r>
+              <w:rPr>
+                <w:sz w:val="20"/>
+                <w:szCs w:val="20"/>
+              </w:rPr>
               <w:t xml:space="preserve">SQBO, </w:t>
             </w:r>
             <w:r>
@@ -10074,6 +10622,13 @@
                 <w:szCs w:val="20"/>
               </w:rPr>
               <w:t>Ɛ</w:t>
+            </w:r>
+            <w:r>
+              <w:rPr>
+                <w:sz w:val="20"/>
+                <w:szCs w:val="20"/>
+              </w:rPr>
+              <w:t>}</w:t>
             </w:r>
           </w:p>
         </w:tc>
@@ -10097,6 +10652,13 @@
                 <w:sz w:val="20"/>
                 <w:szCs w:val="20"/>
               </w:rPr>
+              <w:t>{</w:t>
+            </w:r>
+            <w:r>
+              <w:rPr>
+                <w:sz w:val="20"/>
+                <w:szCs w:val="20"/>
+              </w:rPr>
               <w:t xml:space="preserve">AND, OR, PLUS, MINUS, </w:t>
             </w:r>
             <w:r>
@@ -10128,6 +10690,13 @@
                 <w:szCs w:val="20"/>
               </w:rPr>
               <w:t>BC</w:t>
+            </w:r>
+            <w:r>
+              <w:rPr>
+                <w:sz w:val="20"/>
+                <w:szCs w:val="20"/>
+              </w:rPr>
+              <w:t>}</w:t>
             </w:r>
           </w:p>
         </w:tc>
@@ -10178,7 +10747,21 @@
                 <w:sz w:val="20"/>
                 <w:szCs w:val="20"/>
               </w:rPr>
+              <w:t>{</w:t>
+            </w:r>
+            <w:r>
+              <w:rPr>
+                <w:sz w:val="20"/>
+                <w:szCs w:val="20"/>
+              </w:rPr>
               <w:t>NUM, ID</w:t>
+            </w:r>
+            <w:r>
+              <w:rPr>
+                <w:sz w:val="20"/>
+                <w:szCs w:val="20"/>
+              </w:rPr>
+              <w:t>}</w:t>
             </w:r>
           </w:p>
         </w:tc>
@@ -10202,7 +10785,21 @@
                 <w:sz w:val="20"/>
                 <w:szCs w:val="20"/>
               </w:rPr>
+              <w:t>{</w:t>
+            </w:r>
+            <w:r>
+              <w:rPr>
+                <w:sz w:val="20"/>
+                <w:szCs w:val="20"/>
+              </w:rPr>
               <w:t>SQBC</w:t>
+            </w:r>
+            <w:r>
+              <w:rPr>
+                <w:sz w:val="20"/>
+                <w:szCs w:val="20"/>
+              </w:rPr>
+              <w:t>}</w:t>
             </w:r>
           </w:p>
         </w:tc>
@@ -10253,7 +10850,21 @@
                 <w:sz w:val="20"/>
                 <w:szCs w:val="20"/>
               </w:rPr>
+              <w:t>{</w:t>
+            </w:r>
+            <w:r>
+              <w:rPr>
+                <w:sz w:val="20"/>
+                <w:szCs w:val="20"/>
+              </w:rPr>
               <w:t>ID, USE, SQBO</w:t>
+            </w:r>
+            <w:r>
+              <w:rPr>
+                <w:sz w:val="20"/>
+                <w:szCs w:val="20"/>
+              </w:rPr>
+              <w:t>}</w:t>
             </w:r>
           </w:p>
         </w:tc>
@@ -10277,7 +10888,21 @@
                 <w:sz w:val="20"/>
                 <w:szCs w:val="20"/>
               </w:rPr>
+              <w:t>{</w:t>
+            </w:r>
+            <w:r>
+              <w:rPr>
+                <w:sz w:val="20"/>
+                <w:szCs w:val="20"/>
+              </w:rPr>
               <w:t>DECLARE, PRINT, USE, FOR, END, GET_VALUE, SWITCH, BREAK, WHILE, ID, SEMICOL, SQBO</w:t>
+            </w:r>
+            <w:r>
+              <w:rPr>
+                <w:sz w:val="20"/>
+                <w:szCs w:val="20"/>
+              </w:rPr>
+              <w:t>}</w:t>
             </w:r>
           </w:p>
         </w:tc>
@@ -10367,7 +10992,21 @@
                 <w:sz w:val="20"/>
                 <w:szCs w:val="20"/>
               </w:rPr>
+              <w:t>{</w:t>
+            </w:r>
+            <w:r>
+              <w:rPr>
+                <w:sz w:val="20"/>
+                <w:szCs w:val="20"/>
+              </w:rPr>
               <w:t>ID</w:t>
+            </w:r>
+            <w:r>
+              <w:rPr>
+                <w:sz w:val="20"/>
+                <w:szCs w:val="20"/>
+              </w:rPr>
+              <w:t>}</w:t>
             </w:r>
           </w:p>
         </w:tc>
@@ -10390,7 +11029,21 @@
                 <w:sz w:val="20"/>
                 <w:szCs w:val="20"/>
               </w:rPr>
+              <w:t>{</w:t>
+            </w:r>
+            <w:r>
+              <w:rPr>
+                <w:sz w:val="20"/>
+                <w:szCs w:val="20"/>
+              </w:rPr>
               <w:t>DECLARE, PRINT, USE, FOR, END, GET_VALUE, SWITCH, BREAK, WHILE, ID, SEMICOL, SQBO</w:t>
+            </w:r>
+            <w:r>
+              <w:rPr>
+                <w:sz w:val="20"/>
+                <w:szCs w:val="20"/>
+              </w:rPr>
+              <w:t>}</w:t>
             </w:r>
           </w:p>
         </w:tc>
@@ -10439,7 +11092,21 @@
                 <w:sz w:val="20"/>
                 <w:szCs w:val="20"/>
               </w:rPr>
+              <w:t>{</w:t>
+            </w:r>
+            <w:r>
+              <w:rPr>
+                <w:sz w:val="20"/>
+                <w:szCs w:val="20"/>
+              </w:rPr>
               <w:t>SQBO, USE</w:t>
+            </w:r>
+            <w:r>
+              <w:rPr>
+                <w:sz w:val="20"/>
+                <w:szCs w:val="20"/>
+              </w:rPr>
+              <w:t>}</w:t>
             </w:r>
           </w:p>
         </w:tc>
@@ -10462,7 +11129,21 @@
                 <w:sz w:val="20"/>
                 <w:szCs w:val="20"/>
               </w:rPr>
+              <w:t>{</w:t>
+            </w:r>
+            <w:r>
+              <w:rPr>
+                <w:sz w:val="20"/>
+                <w:szCs w:val="20"/>
+              </w:rPr>
               <w:t>DECLARE, PRINT, USE, FOR, END, GET_VALUE, SWITCH, BREAK, WHILE, ID, SEMICOL, SQBO</w:t>
+            </w:r>
+            <w:r>
+              <w:rPr>
+                <w:sz w:val="20"/>
+                <w:szCs w:val="20"/>
+              </w:rPr>
+              <w:t>}</w:t>
             </w:r>
           </w:p>
         </w:tc>
@@ -10511,6 +11192,13 @@
                 <w:sz w:val="20"/>
                 <w:szCs w:val="20"/>
               </w:rPr>
+              <w:t>{</w:t>
+            </w:r>
+            <w:r>
+              <w:rPr>
+                <w:sz w:val="20"/>
+                <w:szCs w:val="20"/>
+              </w:rPr>
               <w:t>SQBO,</w:t>
             </w:r>
             <w:r>
@@ -10527,6 +11215,13 @@
                 <w:szCs w:val="20"/>
               </w:rPr>
               <w:t>Ɛ</w:t>
+            </w:r>
+            <w:r>
+              <w:rPr>
+                <w:sz w:val="20"/>
+                <w:szCs w:val="20"/>
+              </w:rPr>
+              <w:t>}</w:t>
             </w:r>
           </w:p>
         </w:tc>
@@ -10549,7 +11244,21 @@
                 <w:sz w:val="20"/>
                 <w:szCs w:val="20"/>
               </w:rPr>
+              <w:t>{</w:t>
+            </w:r>
+            <w:r>
+              <w:rPr>
+                <w:sz w:val="20"/>
+                <w:szCs w:val="20"/>
+              </w:rPr>
               <w:t>USE</w:t>
+            </w:r>
+            <w:r>
+              <w:rPr>
+                <w:sz w:val="20"/>
+                <w:szCs w:val="20"/>
+              </w:rPr>
+              <w:t>}</w:t>
             </w:r>
           </w:p>
         </w:tc>
@@ -10598,7 +11307,21 @@
                 <w:sz w:val="20"/>
                 <w:szCs w:val="20"/>
               </w:rPr>
+              <w:t>{</w:t>
+            </w:r>
+            <w:r>
+              <w:rPr>
+                <w:sz w:val="20"/>
+                <w:szCs w:val="20"/>
+              </w:rPr>
               <w:t>ID</w:t>
+            </w:r>
+            <w:r>
+              <w:rPr>
+                <w:sz w:val="20"/>
+                <w:szCs w:val="20"/>
+              </w:rPr>
+              <w:t>}</w:t>
             </w:r>
           </w:p>
         </w:tc>
@@ -10621,7 +11344,21 @@
                 <w:sz w:val="20"/>
                 <w:szCs w:val="20"/>
               </w:rPr>
+              <w:t>{</w:t>
+            </w:r>
+            <w:r>
+              <w:rPr>
+                <w:sz w:val="20"/>
+                <w:szCs w:val="20"/>
+              </w:rPr>
               <w:t>SEMICOL, SQBC, COLON</w:t>
+            </w:r>
+            <w:r>
+              <w:rPr>
+                <w:sz w:val="20"/>
+                <w:szCs w:val="20"/>
+              </w:rPr>
+              <w:t>}</w:t>
             </w:r>
           </w:p>
         </w:tc>
@@ -10648,21 +11385,7 @@
                 <w:sz w:val="20"/>
                 <w:szCs w:val="20"/>
               </w:rPr>
-              <w:t>&lt;idList</w:t>
-            </w:r>
-            <w:r>
-              <w:rPr>
-                <w:sz w:val="20"/>
-                <w:szCs w:val="20"/>
-              </w:rPr>
-              <w:t>New</w:t>
-            </w:r>
-            <w:r>
-              <w:rPr>
-                <w:sz w:val="20"/>
-                <w:szCs w:val="20"/>
-              </w:rPr>
-              <w:t>&gt;</w:t>
+              <w:t>&lt;idListNew&gt;</w:t>
             </w:r>
           </w:p>
         </w:tc>
@@ -10684,6 +11407,13 @@
                 <w:sz w:val="20"/>
                 <w:szCs w:val="20"/>
               </w:rPr>
+              <w:t>{</w:t>
+            </w:r>
+            <w:r>
+              <w:rPr>
+                <w:sz w:val="20"/>
+                <w:szCs w:val="20"/>
+              </w:rPr>
               <w:t>COMMA,</w:t>
             </w:r>
             <w:r>
@@ -10700,6 +11430,13 @@
                 <w:szCs w:val="20"/>
               </w:rPr>
               <w:t>Ɛ</w:t>
+            </w:r>
+            <w:r>
+              <w:rPr>
+                <w:sz w:val="20"/>
+                <w:szCs w:val="20"/>
+              </w:rPr>
+              <w:t>}</w:t>
             </w:r>
           </w:p>
         </w:tc>
@@ -10722,7 +11459,21 @@
                 <w:sz w:val="20"/>
                 <w:szCs w:val="20"/>
               </w:rPr>
+              <w:t>{</w:t>
+            </w:r>
+            <w:r>
+              <w:rPr>
+                <w:sz w:val="20"/>
+                <w:szCs w:val="20"/>
+              </w:rPr>
               <w:t>SEMICOL, SQBC, COLON</w:t>
+            </w:r>
+            <w:r>
+              <w:rPr>
+                <w:sz w:val="20"/>
+                <w:szCs w:val="20"/>
+              </w:rPr>
+              <w:t>}</w:t>
             </w:r>
           </w:p>
         </w:tc>
@@ -10772,7 +11523,35 @@
                 <w:sz w:val="20"/>
                 <w:szCs w:val="20"/>
               </w:rPr>
-              <w:t>TRUE, FALSE, ID, NUM, RNUM, MINUS, BO</w:t>
+              <w:t>{</w:t>
+            </w:r>
+            <w:r>
+              <w:rPr>
+                <w:sz w:val="20"/>
+                <w:szCs w:val="20"/>
+              </w:rPr>
+              <w:t xml:space="preserve">TRUE, FALSE, ID, NUM, RNUM, MINUS, </w:t>
+            </w:r>
+            <w:r>
+              <w:rPr>
+                <w:sz w:val="20"/>
+                <w:szCs w:val="20"/>
+              </w:rPr>
+              <w:t xml:space="preserve">PLUS, </w:t>
+            </w:r>
+            <w:r>
+              <w:rPr>
+                <w:sz w:val="20"/>
+                <w:szCs w:val="20"/>
+              </w:rPr>
+              <w:t>BO</w:t>
+            </w:r>
+            <w:r>
+              <w:rPr>
+                <w:sz w:val="20"/>
+                <w:szCs w:val="20"/>
+              </w:rPr>
+              <w:t>}</w:t>
             </w:r>
           </w:p>
         </w:tc>
@@ -10795,7 +11574,28 @@
                 <w:sz w:val="20"/>
                 <w:szCs w:val="20"/>
               </w:rPr>
+              <w:t>{</w:t>
+            </w:r>
+            <w:r>
+              <w:rPr>
+                <w:sz w:val="20"/>
+                <w:szCs w:val="20"/>
+              </w:rPr>
               <w:t>SEMICOL</w:t>
+            </w:r>
+            <w:r>
+              <w:rPr>
+                <w:sz w:val="20"/>
+                <w:szCs w:val="20"/>
+              </w:rPr>
+              <w:t>, BC</w:t>
+            </w:r>
+            <w:r>
+              <w:rPr>
+                <w:sz w:val="20"/>
+                <w:szCs w:val="20"/>
+              </w:rPr>
+              <w:t>}</w:t>
             </w:r>
           </w:p>
         </w:tc>
@@ -10845,7 +11645,21 @@
                 <w:sz w:val="20"/>
                 <w:szCs w:val="20"/>
               </w:rPr>
+              <w:t>{</w:t>
+            </w:r>
+            <w:r>
+              <w:rPr>
+                <w:sz w:val="20"/>
+                <w:szCs w:val="20"/>
+              </w:rPr>
               <w:t>TRUE, FALSE, ID, NUM, RNUM, BO</w:t>
+            </w:r>
+            <w:r>
+              <w:rPr>
+                <w:sz w:val="20"/>
+                <w:szCs w:val="20"/>
+              </w:rPr>
+              <w:t>}</w:t>
             </w:r>
           </w:p>
         </w:tc>
@@ -10868,7 +11682,21 @@
                 <w:sz w:val="20"/>
                 <w:szCs w:val="20"/>
               </w:rPr>
+              <w:t>{</w:t>
+            </w:r>
+            <w:r>
+              <w:rPr>
+                <w:sz w:val="20"/>
+                <w:szCs w:val="20"/>
+              </w:rPr>
               <w:t>SEMICOL, BC</w:t>
+            </w:r>
+            <w:r>
+              <w:rPr>
+                <w:sz w:val="20"/>
+                <w:szCs w:val="20"/>
+              </w:rPr>
+              <w:t>}</w:t>
             </w:r>
           </w:p>
         </w:tc>
@@ -10895,21 +11723,7 @@
                 <w:sz w:val="20"/>
                 <w:szCs w:val="20"/>
               </w:rPr>
-              <w:t>&lt;arithOrBoolExpr</w:t>
-            </w:r>
-            <w:r>
-              <w:rPr>
-                <w:sz w:val="20"/>
-                <w:szCs w:val="20"/>
-              </w:rPr>
-              <w:t>New</w:t>
-            </w:r>
-            <w:r>
-              <w:rPr>
-                <w:sz w:val="20"/>
-                <w:szCs w:val="20"/>
-              </w:rPr>
-              <w:t>&gt;</w:t>
+              <w:t>&lt;arithOrBoolExprNew&gt;</w:t>
             </w:r>
           </w:p>
         </w:tc>
@@ -10931,6 +11745,13 @@
                 <w:sz w:val="20"/>
                 <w:szCs w:val="20"/>
               </w:rPr>
+              <w:t>{</w:t>
+            </w:r>
+            <w:r>
+              <w:rPr>
+                <w:sz w:val="20"/>
+                <w:szCs w:val="20"/>
+              </w:rPr>
               <w:t>AND, OR,</w:t>
             </w:r>
             <w:r>
@@ -10947,6 +11768,13 @@
                 <w:szCs w:val="20"/>
               </w:rPr>
               <w:t>Ɛ</w:t>
+            </w:r>
+            <w:r>
+              <w:rPr>
+                <w:sz w:val="20"/>
+                <w:szCs w:val="20"/>
+              </w:rPr>
+              <w:t>}</w:t>
             </w:r>
           </w:p>
         </w:tc>
@@ -10969,7 +11797,21 @@
                 <w:sz w:val="20"/>
                 <w:szCs w:val="20"/>
               </w:rPr>
+              <w:t>{</w:t>
+            </w:r>
+            <w:r>
+              <w:rPr>
+                <w:sz w:val="20"/>
+                <w:szCs w:val="20"/>
+              </w:rPr>
               <w:t>SEMICOL, BC</w:t>
+            </w:r>
+            <w:r>
+              <w:rPr>
+                <w:sz w:val="20"/>
+                <w:szCs w:val="20"/>
+              </w:rPr>
+              <w:t>}</w:t>
             </w:r>
           </w:p>
         </w:tc>
@@ -10996,7 +11838,21 @@
                 <w:sz w:val="20"/>
                 <w:szCs w:val="20"/>
               </w:rPr>
-              <w:t>&lt;anyTerm&gt;</w:t>
+              <w:t>&lt;</w:t>
+            </w:r>
+            <w:r>
+              <w:rPr>
+                <w:sz w:val="20"/>
+                <w:szCs w:val="20"/>
+              </w:rPr>
+              <w:t>RelopExpr</w:t>
+            </w:r>
+            <w:r>
+              <w:rPr>
+                <w:sz w:val="20"/>
+                <w:szCs w:val="20"/>
+              </w:rPr>
+              <w:t>&gt;</w:t>
             </w:r>
           </w:p>
         </w:tc>
@@ -11019,7 +11875,21 @@
                 <w:sz w:val="20"/>
                 <w:szCs w:val="20"/>
               </w:rPr>
+              <w:t>{</w:t>
+            </w:r>
+            <w:r>
+              <w:rPr>
+                <w:sz w:val="20"/>
+                <w:szCs w:val="20"/>
+              </w:rPr>
               <w:t>TRUE, FALSE, ID, NUM, RNUM, BO</w:t>
+            </w:r>
+            <w:r>
+              <w:rPr>
+                <w:sz w:val="20"/>
+                <w:szCs w:val="20"/>
+              </w:rPr>
+              <w:t>}</w:t>
             </w:r>
           </w:p>
         </w:tc>
@@ -11042,6 +11912,13 @@
                 <w:sz w:val="20"/>
                 <w:szCs w:val="20"/>
               </w:rPr>
+              <w:t>{</w:t>
+            </w:r>
+            <w:r>
+              <w:rPr>
+                <w:sz w:val="20"/>
+                <w:szCs w:val="20"/>
+              </w:rPr>
               <w:t>AND, OR, SEMICOL,</w:t>
             </w:r>
             <w:r>
@@ -11058,6 +11935,13 @@
                 <w:szCs w:val="20"/>
               </w:rPr>
               <w:t>BC</w:t>
+            </w:r>
+            <w:r>
+              <w:rPr>
+                <w:sz w:val="20"/>
+                <w:szCs w:val="20"/>
+              </w:rPr>
+              <w:t>}</w:t>
             </w:r>
           </w:p>
         </w:tc>
@@ -11084,21 +11968,21 @@
                 <w:sz w:val="20"/>
                 <w:szCs w:val="20"/>
               </w:rPr>
-              <w:t>&lt;anyTerm</w:t>
-            </w:r>
-            <w:r>
-              <w:rPr>
-                <w:sz w:val="20"/>
-                <w:szCs w:val="20"/>
-              </w:rPr>
-              <w:t>New</w:t>
-            </w:r>
-            <w:r>
-              <w:rPr>
-                <w:sz w:val="20"/>
-                <w:szCs w:val="20"/>
-              </w:rPr>
-              <w:t>&gt;</w:t>
+              <w:t>&lt;</w:t>
+            </w:r>
+            <w:r>
+              <w:rPr>
+                <w:sz w:val="20"/>
+                <w:szCs w:val="20"/>
+              </w:rPr>
+              <w:t>RelopExpr</w:t>
+            </w:r>
+            <w:r>
+              <w:rPr>
+                <w:sz w:val="20"/>
+                <w:szCs w:val="20"/>
+              </w:rPr>
+              <w:t>New&gt;</w:t>
             </w:r>
           </w:p>
         </w:tc>
@@ -11120,6 +12004,13 @@
                 <w:sz w:val="20"/>
                 <w:szCs w:val="20"/>
               </w:rPr>
+              <w:t>{</w:t>
+            </w:r>
+            <w:r>
+              <w:rPr>
+                <w:sz w:val="20"/>
+                <w:szCs w:val="20"/>
+              </w:rPr>
               <w:t>Ɛ</w:t>
             </w:r>
             <w:r>
@@ -11128,6 +12019,13 @@
                 <w:szCs w:val="20"/>
               </w:rPr>
               <w:t>, LT, LE, GT, GE, NE, EQ</w:t>
+            </w:r>
+            <w:r>
+              <w:rPr>
+                <w:sz w:val="20"/>
+                <w:szCs w:val="20"/>
+              </w:rPr>
+              <w:t>}</w:t>
             </w:r>
           </w:p>
         </w:tc>
@@ -11150,6 +12048,13 @@
                 <w:sz w:val="20"/>
                 <w:szCs w:val="20"/>
               </w:rPr>
+              <w:t>{</w:t>
+            </w:r>
+            <w:r>
+              <w:rPr>
+                <w:sz w:val="20"/>
+                <w:szCs w:val="20"/>
+              </w:rPr>
               <w:t>AND, OR, SEMICOL,</w:t>
             </w:r>
             <w:r>
@@ -11166,6 +12071,13 @@
                 <w:szCs w:val="20"/>
               </w:rPr>
               <w:t>BC</w:t>
+            </w:r>
+            <w:r>
+              <w:rPr>
+                <w:sz w:val="20"/>
+                <w:szCs w:val="20"/>
+              </w:rPr>
+              <w:t>}</w:t>
             </w:r>
           </w:p>
         </w:tc>
@@ -11215,7 +12127,21 @@
                 <w:sz w:val="20"/>
                 <w:szCs w:val="20"/>
               </w:rPr>
+              <w:t>{</w:t>
+            </w:r>
+            <w:r>
+              <w:rPr>
+                <w:sz w:val="20"/>
+                <w:szCs w:val="20"/>
+              </w:rPr>
               <w:t>TRUE, FALSE, ID, NUM, RNUM, BO</w:t>
+            </w:r>
+            <w:r>
+              <w:rPr>
+                <w:sz w:val="20"/>
+                <w:szCs w:val="20"/>
+              </w:rPr>
+              <w:t>}</w:t>
             </w:r>
           </w:p>
         </w:tc>
@@ -11238,7 +12164,21 @@
                 <w:sz w:val="20"/>
                 <w:szCs w:val="20"/>
               </w:rPr>
+              <w:t>{</w:t>
+            </w:r>
+            <w:r>
+              <w:rPr>
+                <w:sz w:val="20"/>
+                <w:szCs w:val="20"/>
+              </w:rPr>
               <w:t>AND, OR, LT, LE, GT, GE, NE, EQ, SEMICOL, BC</w:t>
+            </w:r>
+            <w:r>
+              <w:rPr>
+                <w:sz w:val="20"/>
+                <w:szCs w:val="20"/>
+              </w:rPr>
+              <w:t>}</w:t>
             </w:r>
           </w:p>
         </w:tc>
@@ -11265,21 +12205,7 @@
                 <w:sz w:val="20"/>
                 <w:szCs w:val="20"/>
               </w:rPr>
-              <w:t>&lt;arithmeticExpr</w:t>
-            </w:r>
-            <w:r>
-              <w:rPr>
-                <w:sz w:val="20"/>
-                <w:szCs w:val="20"/>
-              </w:rPr>
-              <w:t>New</w:t>
-            </w:r>
-            <w:r>
-              <w:rPr>
-                <w:sz w:val="20"/>
-                <w:szCs w:val="20"/>
-              </w:rPr>
-              <w:t>&gt;</w:t>
+              <w:t>&lt;arithmeticExprNew&gt;</w:t>
             </w:r>
           </w:p>
         </w:tc>
@@ -11301,6 +12227,13 @@
                 <w:sz w:val="20"/>
                 <w:szCs w:val="20"/>
               </w:rPr>
+              <w:t>{</w:t>
+            </w:r>
+            <w:r>
+              <w:rPr>
+                <w:sz w:val="20"/>
+                <w:szCs w:val="20"/>
+              </w:rPr>
               <w:t>PLUS, MINUS,</w:t>
             </w:r>
             <w:r>
@@ -11317,6 +12250,13 @@
                 <w:szCs w:val="20"/>
               </w:rPr>
               <w:t>Ɛ</w:t>
+            </w:r>
+            <w:r>
+              <w:rPr>
+                <w:sz w:val="20"/>
+                <w:szCs w:val="20"/>
+              </w:rPr>
+              <w:t>}</w:t>
             </w:r>
           </w:p>
         </w:tc>
@@ -11339,7 +12279,21 @@
                 <w:sz w:val="20"/>
                 <w:szCs w:val="20"/>
               </w:rPr>
+              <w:t>{</w:t>
+            </w:r>
+            <w:r>
+              <w:rPr>
+                <w:sz w:val="20"/>
+                <w:szCs w:val="20"/>
+              </w:rPr>
               <w:t>AND, OR, LT, LE, GT, GE, NE, EQ, SEMICOL, BC</w:t>
+            </w:r>
+            <w:r>
+              <w:rPr>
+                <w:sz w:val="20"/>
+                <w:szCs w:val="20"/>
+              </w:rPr>
+              <w:t>}</w:t>
             </w:r>
           </w:p>
         </w:tc>
@@ -11389,7 +12343,21 @@
                 <w:sz w:val="20"/>
                 <w:szCs w:val="20"/>
               </w:rPr>
+              <w:t>{</w:t>
+            </w:r>
+            <w:r>
+              <w:rPr>
+                <w:sz w:val="20"/>
+                <w:szCs w:val="20"/>
+              </w:rPr>
               <w:t>TRUE, FALSE, ID, NUM, RNUM, BO</w:t>
+            </w:r>
+            <w:r>
+              <w:rPr>
+                <w:sz w:val="20"/>
+                <w:szCs w:val="20"/>
+              </w:rPr>
+              <w:t>}</w:t>
             </w:r>
           </w:p>
         </w:tc>
@@ -11412,7 +12380,21 @@
                 <w:sz w:val="20"/>
                 <w:szCs w:val="20"/>
               </w:rPr>
+              <w:t>{</w:t>
+            </w:r>
+            <w:r>
+              <w:rPr>
+                <w:sz w:val="20"/>
+                <w:szCs w:val="20"/>
+              </w:rPr>
               <w:t>AND, OR, PLUS, MINUS, LT, LE, GT, GE, NE, EQ, SEMICOL, BC</w:t>
+            </w:r>
+            <w:r>
+              <w:rPr>
+                <w:sz w:val="20"/>
+                <w:szCs w:val="20"/>
+              </w:rPr>
+              <w:t>}</w:t>
             </w:r>
           </w:p>
         </w:tc>
@@ -11439,21 +12421,7 @@
                 <w:sz w:val="20"/>
                 <w:szCs w:val="20"/>
               </w:rPr>
-              <w:t>&lt;term</w:t>
-            </w:r>
-            <w:r>
-              <w:rPr>
-                <w:sz w:val="20"/>
-                <w:szCs w:val="20"/>
-              </w:rPr>
-              <w:t>New</w:t>
-            </w:r>
-            <w:r>
-              <w:rPr>
-                <w:sz w:val="20"/>
-                <w:szCs w:val="20"/>
-              </w:rPr>
-              <w:t>&gt;</w:t>
+              <w:t>&lt;termNew&gt;</w:t>
             </w:r>
           </w:p>
         </w:tc>
@@ -11475,6 +12443,13 @@
                 <w:sz w:val="20"/>
                 <w:szCs w:val="20"/>
               </w:rPr>
+              <w:t>{</w:t>
+            </w:r>
+            <w:r>
+              <w:rPr>
+                <w:sz w:val="20"/>
+                <w:szCs w:val="20"/>
+              </w:rPr>
               <w:t>MUL, DIV,</w:t>
             </w:r>
             <w:r>
@@ -11491,6 +12466,13 @@
                 <w:szCs w:val="20"/>
               </w:rPr>
               <w:t>Ɛ</w:t>
+            </w:r>
+            <w:r>
+              <w:rPr>
+                <w:sz w:val="20"/>
+                <w:szCs w:val="20"/>
+              </w:rPr>
+              <w:t>}</w:t>
             </w:r>
           </w:p>
         </w:tc>
@@ -11513,7 +12495,21 @@
                 <w:sz w:val="20"/>
                 <w:szCs w:val="20"/>
               </w:rPr>
+              <w:t>{</w:t>
+            </w:r>
+            <w:r>
+              <w:rPr>
+                <w:sz w:val="20"/>
+                <w:szCs w:val="20"/>
+              </w:rPr>
               <w:t>AND, OR, PLUS, MINUS, LT, LE, GT, GE, NE, EQ, SEMICOL, BC</w:t>
+            </w:r>
+            <w:r>
+              <w:rPr>
+                <w:sz w:val="20"/>
+                <w:szCs w:val="20"/>
+              </w:rPr>
+              <w:t>}</w:t>
             </w:r>
           </w:p>
         </w:tc>
@@ -11563,7 +12559,30 @@
                 <w:sz w:val="20"/>
                 <w:szCs w:val="20"/>
               </w:rPr>
+              <w:t>{</w:t>
+            </w:r>
+            <w:r>
+              <w:rPr>
+                <w:sz w:val="20"/>
+                <w:szCs w:val="20"/>
+              </w:rPr>
+              <w:t xml:space="preserve">PLUS, MINUS, </w:t>
+            </w:r>
+            <w:r>
+              <w:rPr>
+                <w:sz w:val="20"/>
+                <w:szCs w:val="20"/>
+              </w:rPr>
               <w:t>TRUE, FALSE, ID, NUM, RNUM, BO</w:t>
+            </w:r>
+            <w:bookmarkStart w:id="0" w:name="_GoBack"/>
+            <w:bookmarkEnd w:id="0"/>
+            <w:r>
+              <w:rPr>
+                <w:sz w:val="20"/>
+                <w:szCs w:val="20"/>
+              </w:rPr>
+              <w:t>}</w:t>
             </w:r>
           </w:p>
         </w:tc>
@@ -11586,7 +12605,21 @@
                 <w:sz w:val="20"/>
                 <w:szCs w:val="20"/>
               </w:rPr>
+              <w:t>{</w:t>
+            </w:r>
+            <w:r>
+              <w:rPr>
+                <w:sz w:val="20"/>
+                <w:szCs w:val="20"/>
+              </w:rPr>
               <w:t>AND, OR, PLUS, MINUS, MUL, DIV, LT, LE, GT, GE, NE, EQ, SEMICOL, BC</w:t>
+            </w:r>
+            <w:r>
+              <w:rPr>
+                <w:sz w:val="20"/>
+                <w:szCs w:val="20"/>
+              </w:rPr>
+              <w:t>}</w:t>
             </w:r>
           </w:p>
         </w:tc>
@@ -11635,14 +12668,14 @@
                 <w:sz w:val="20"/>
                 <w:szCs w:val="20"/>
               </w:rPr>
-              <w:t xml:space="preserve">PLUS, MINUS, </w:t>
-            </w:r>
-            <w:r>
-              <w:rPr>
-                <w:sz w:val="20"/>
-                <w:szCs w:val="20"/>
-              </w:rPr>
-              <w:t>TRUE, FALSE, ID, NUM,</w:t>
+              <w:t>{</w:t>
+            </w:r>
+            <w:r>
+              <w:rPr>
+                <w:sz w:val="20"/>
+                <w:szCs w:val="20"/>
+              </w:rPr>
+              <w:t>PLUS, MINUS, TRUE, FALSE, ID, NUM,</w:t>
             </w:r>
             <w:r>
               <w:rPr>
@@ -11658,6 +12691,13 @@
                 <w:szCs w:val="20"/>
               </w:rPr>
               <w:t>RNUM</w:t>
+            </w:r>
+            <w:r>
+              <w:rPr>
+                <w:sz w:val="20"/>
+                <w:szCs w:val="20"/>
+              </w:rPr>
+              <w:t>}</w:t>
             </w:r>
           </w:p>
         </w:tc>
@@ -11680,7 +12720,21 @@
                 <w:sz w:val="20"/>
                 <w:szCs w:val="20"/>
               </w:rPr>
+              <w:t>{</w:t>
+            </w:r>
+            <w:r>
+              <w:rPr>
+                <w:sz w:val="20"/>
+                <w:szCs w:val="20"/>
+              </w:rPr>
               <w:t>AND, OR, PLUS, MINUS, MUL, DIV, LT, LE, GT, GE, NE, EQ, SEMICOL, BC</w:t>
+            </w:r>
+            <w:r>
+              <w:rPr>
+                <w:sz w:val="20"/>
+                <w:szCs w:val="20"/>
+              </w:rPr>
+              <w:t>}</w:t>
             </w:r>
           </w:p>
         </w:tc>
@@ -11729,6 +12783,13 @@
                 <w:sz w:val="20"/>
                 <w:szCs w:val="20"/>
               </w:rPr>
+              <w:t>{</w:t>
+            </w:r>
+            <w:r>
+              <w:rPr>
+                <w:sz w:val="20"/>
+                <w:szCs w:val="20"/>
+              </w:rPr>
               <w:t>TRUE, FALSE, ID, NUM,</w:t>
             </w:r>
             <w:r>
@@ -11745,6 +12806,13 @@
                 <w:szCs w:val="20"/>
               </w:rPr>
               <w:t>RNUM</w:t>
+            </w:r>
+            <w:r>
+              <w:rPr>
+                <w:sz w:val="20"/>
+                <w:szCs w:val="20"/>
+              </w:rPr>
+              <w:t>}</w:t>
             </w:r>
           </w:p>
         </w:tc>
@@ -11767,6 +12835,13 @@
                 <w:sz w:val="20"/>
                 <w:szCs w:val="20"/>
               </w:rPr>
+              <w:t>{</w:t>
+            </w:r>
+            <w:r>
+              <w:rPr>
+                <w:sz w:val="20"/>
+                <w:szCs w:val="20"/>
+              </w:rPr>
               <w:t xml:space="preserve">AND, OR, PLUS, MINUS, </w:t>
             </w:r>
             <w:r>
@@ -11804,14 +12879,14 @@
                 <w:sz w:val="20"/>
                 <w:szCs w:val="20"/>
               </w:rPr>
-              <w:t xml:space="preserve"> </w:t>
-            </w:r>
-            <w:r>
-              <w:rPr>
-                <w:sz w:val="20"/>
-                <w:szCs w:val="20"/>
-              </w:rPr>
-              <w:t>EQ, SEMICOL, BC</w:t>
+              <w:t xml:space="preserve"> EQ, SEMICOL, BC</w:t>
+            </w:r>
+            <w:r>
+              <w:rPr>
+                <w:sz w:val="20"/>
+                <w:szCs w:val="20"/>
+              </w:rPr>
+              <w:t>}</w:t>
             </w:r>
           </w:p>
         </w:tc>
@@ -11862,7 +12937,21 @@
                 <w:sz w:val="20"/>
                 <w:szCs w:val="20"/>
               </w:rPr>
+              <w:t xml:space="preserve"> {</w:t>
+            </w:r>
+            <w:r>
+              <w:rPr>
+                <w:sz w:val="20"/>
+                <w:szCs w:val="20"/>
+              </w:rPr>
               <w:t>PLUS, MINUS</w:t>
+            </w:r>
+            <w:r>
+              <w:rPr>
+                <w:sz w:val="20"/>
+                <w:szCs w:val="20"/>
+              </w:rPr>
+              <w:t>}</w:t>
             </w:r>
           </w:p>
         </w:tc>
@@ -11885,7 +12974,21 @@
                 <w:sz w:val="20"/>
                 <w:szCs w:val="20"/>
               </w:rPr>
+              <w:t xml:space="preserve"> {</w:t>
+            </w:r>
+            <w:r>
+              <w:rPr>
+                <w:sz w:val="20"/>
+                <w:szCs w:val="20"/>
+              </w:rPr>
               <w:t>TRUE, FALSE, ID, NUM, RNUM, BO, PLUS, MINUS</w:t>
+            </w:r>
+            <w:r>
+              <w:rPr>
+                <w:sz w:val="20"/>
+                <w:szCs w:val="20"/>
+              </w:rPr>
+              <w:t>}</w:t>
             </w:r>
           </w:p>
         </w:tc>
@@ -11934,7 +13037,21 @@
                 <w:sz w:val="20"/>
                 <w:szCs w:val="20"/>
               </w:rPr>
+              <w:t>{</w:t>
+            </w:r>
+            <w:r>
+              <w:rPr>
+                <w:sz w:val="20"/>
+                <w:szCs w:val="20"/>
+              </w:rPr>
               <w:t>MUL, DIV</w:t>
+            </w:r>
+            <w:r>
+              <w:rPr>
+                <w:sz w:val="20"/>
+                <w:szCs w:val="20"/>
+              </w:rPr>
+              <w:t>}</w:t>
             </w:r>
           </w:p>
         </w:tc>
@@ -11957,7 +13074,21 @@
                 <w:sz w:val="20"/>
                 <w:szCs w:val="20"/>
               </w:rPr>
+              <w:t>{</w:t>
+            </w:r>
+            <w:r>
+              <w:rPr>
+                <w:sz w:val="20"/>
+                <w:szCs w:val="20"/>
+              </w:rPr>
               <w:t>TRUE, FALSE, ID, NUM, RNUM, BO</w:t>
+            </w:r>
+            <w:r>
+              <w:rPr>
+                <w:sz w:val="20"/>
+                <w:szCs w:val="20"/>
+              </w:rPr>
+              <w:t>}</w:t>
             </w:r>
           </w:p>
         </w:tc>
@@ -12006,7 +13137,21 @@
                 <w:sz w:val="20"/>
                 <w:szCs w:val="20"/>
               </w:rPr>
+              <w:t>{</w:t>
+            </w:r>
+            <w:r>
+              <w:rPr>
+                <w:sz w:val="20"/>
+                <w:szCs w:val="20"/>
+              </w:rPr>
               <w:t>AND, OR</w:t>
+            </w:r>
+            <w:r>
+              <w:rPr>
+                <w:sz w:val="20"/>
+                <w:szCs w:val="20"/>
+              </w:rPr>
+              <w:t>}</w:t>
             </w:r>
           </w:p>
         </w:tc>
@@ -12029,7 +13174,21 @@
                 <w:sz w:val="20"/>
                 <w:szCs w:val="20"/>
               </w:rPr>
+              <w:t>{</w:t>
+            </w:r>
+            <w:r>
+              <w:rPr>
+                <w:sz w:val="20"/>
+                <w:szCs w:val="20"/>
+              </w:rPr>
               <w:t>TRUE, FALSE, ID, NUM, RNUM, BO</w:t>
+            </w:r>
+            <w:r>
+              <w:rPr>
+                <w:sz w:val="20"/>
+                <w:szCs w:val="20"/>
+              </w:rPr>
+              <w:t>}</w:t>
             </w:r>
           </w:p>
         </w:tc>
@@ -12119,6 +13278,13 @@
                 <w:sz w:val="20"/>
                 <w:szCs w:val="20"/>
               </w:rPr>
+              <w:t>{</w:t>
+            </w:r>
+            <w:r>
+              <w:rPr>
+                <w:sz w:val="20"/>
+                <w:szCs w:val="20"/>
+              </w:rPr>
               <w:t>LT, LE, GT, GE, EQ,</w:t>
             </w:r>
             <w:r>
@@ -12135,6 +13301,13 @@
                 <w:szCs w:val="20"/>
               </w:rPr>
               <w:t>NE</w:t>
+            </w:r>
+            <w:r>
+              <w:rPr>
+                <w:sz w:val="20"/>
+                <w:szCs w:val="20"/>
+              </w:rPr>
+              <w:t>}</w:t>
             </w:r>
           </w:p>
         </w:tc>
@@ -12157,7 +13330,21 @@
                 <w:sz w:val="20"/>
                 <w:szCs w:val="20"/>
               </w:rPr>
+              <w:t>{</w:t>
+            </w:r>
+            <w:r>
+              <w:rPr>
+                <w:sz w:val="20"/>
+                <w:szCs w:val="20"/>
+              </w:rPr>
               <w:t>TRUE, FALSE, ID, NUM, RNUM, BO</w:t>
+            </w:r>
+            <w:r>
+              <w:rPr>
+                <w:sz w:val="20"/>
+                <w:szCs w:val="20"/>
+              </w:rPr>
+              <w:t>}</w:t>
             </w:r>
           </w:p>
         </w:tc>
@@ -12206,7 +13393,21 @@
                 <w:sz w:val="20"/>
                 <w:szCs w:val="20"/>
               </w:rPr>
+              <w:t>{</w:t>
+            </w:r>
+            <w:r>
+              <w:rPr>
+                <w:sz w:val="20"/>
+                <w:szCs w:val="20"/>
+              </w:rPr>
               <w:t>DECLARE</w:t>
+            </w:r>
+            <w:r>
+              <w:rPr>
+                <w:sz w:val="20"/>
+                <w:szCs w:val="20"/>
+              </w:rPr>
+              <w:t>}</w:t>
             </w:r>
           </w:p>
         </w:tc>
@@ -12229,7 +13430,21 @@
                 <w:sz w:val="20"/>
                 <w:szCs w:val="20"/>
               </w:rPr>
+              <w:t>{</w:t>
+            </w:r>
+            <w:r>
+              <w:rPr>
+                <w:sz w:val="20"/>
+                <w:szCs w:val="20"/>
+              </w:rPr>
               <w:t>DECLARE, PRINT, USE, FOR, END, GET_VALUE, SWITCH, BREAK, WHILE, ID, SEMICOL, SQBO</w:t>
+            </w:r>
+            <w:r>
+              <w:rPr>
+                <w:sz w:val="20"/>
+                <w:szCs w:val="20"/>
+              </w:rPr>
+              <w:t>}</w:t>
             </w:r>
           </w:p>
         </w:tc>
@@ -12278,7 +13493,21 @@
                 <w:sz w:val="20"/>
                 <w:szCs w:val="20"/>
               </w:rPr>
+              <w:t>{</w:t>
+            </w:r>
+            <w:r>
+              <w:rPr>
+                <w:sz w:val="20"/>
+                <w:szCs w:val="20"/>
+              </w:rPr>
               <w:t>SWITCH</w:t>
+            </w:r>
+            <w:r>
+              <w:rPr>
+                <w:sz w:val="20"/>
+                <w:szCs w:val="20"/>
+              </w:rPr>
+              <w:t>}</w:t>
             </w:r>
           </w:p>
         </w:tc>
@@ -12301,7 +13530,21 @@
                 <w:sz w:val="20"/>
                 <w:szCs w:val="20"/>
               </w:rPr>
+              <w:t>{</w:t>
+            </w:r>
+            <w:r>
+              <w:rPr>
+                <w:sz w:val="20"/>
+                <w:szCs w:val="20"/>
+              </w:rPr>
               <w:t>DECLARE, PRINT, USE, FOR, END, GET_VALUE, SWITCH, BREAK, WHILE, ID, SEMICOL, SQBO</w:t>
+            </w:r>
+            <w:r>
+              <w:rPr>
+                <w:sz w:val="20"/>
+                <w:szCs w:val="20"/>
+              </w:rPr>
+              <w:t>}</w:t>
             </w:r>
           </w:p>
         </w:tc>
@@ -12350,7 +13593,21 @@
                 <w:sz w:val="20"/>
                 <w:szCs w:val="20"/>
               </w:rPr>
+              <w:t>{</w:t>
+            </w:r>
+            <w:r>
+              <w:rPr>
+                <w:sz w:val="20"/>
+                <w:szCs w:val="20"/>
+              </w:rPr>
               <w:t>CASE</w:t>
+            </w:r>
+            <w:r>
+              <w:rPr>
+                <w:sz w:val="20"/>
+                <w:szCs w:val="20"/>
+              </w:rPr>
+              <w:t>}</w:t>
             </w:r>
           </w:p>
         </w:tc>
@@ -12373,7 +13630,21 @@
                 <w:sz w:val="20"/>
                 <w:szCs w:val="20"/>
               </w:rPr>
+              <w:t>{</w:t>
+            </w:r>
+            <w:r>
+              <w:rPr>
+                <w:sz w:val="20"/>
+                <w:szCs w:val="20"/>
+              </w:rPr>
               <w:t>DEFAULT, END</w:t>
+            </w:r>
+            <w:r>
+              <w:rPr>
+                <w:sz w:val="20"/>
+                <w:szCs w:val="20"/>
+              </w:rPr>
+              <w:t>}</w:t>
             </w:r>
           </w:p>
         </w:tc>
@@ -12400,21 +13671,7 @@
                 <w:sz w:val="20"/>
                 <w:szCs w:val="20"/>
               </w:rPr>
-              <w:t>&lt;caseStmts</w:t>
-            </w:r>
-            <w:r>
-              <w:rPr>
-                <w:sz w:val="20"/>
-                <w:szCs w:val="20"/>
-              </w:rPr>
-              <w:t>New</w:t>
-            </w:r>
-            <w:r>
-              <w:rPr>
-                <w:sz w:val="20"/>
-                <w:szCs w:val="20"/>
-              </w:rPr>
-              <w:t>&gt;</w:t>
+              <w:t>&lt;caseStmtsNew&gt;</w:t>
             </w:r>
           </w:p>
         </w:tc>
@@ -12436,6 +13693,13 @@
                 <w:sz w:val="20"/>
                 <w:szCs w:val="20"/>
               </w:rPr>
+              <w:t>{</w:t>
+            </w:r>
+            <w:r>
+              <w:rPr>
+                <w:sz w:val="20"/>
+                <w:szCs w:val="20"/>
+              </w:rPr>
               <w:t>CASE,</w:t>
             </w:r>
             <w:r>
@@ -12452,6 +13716,13 @@
                 <w:szCs w:val="20"/>
               </w:rPr>
               <w:t>Ɛ</w:t>
+            </w:r>
+            <w:r>
+              <w:rPr>
+                <w:sz w:val="20"/>
+                <w:szCs w:val="20"/>
+              </w:rPr>
+              <w:t>}</w:t>
             </w:r>
           </w:p>
         </w:tc>
@@ -12474,7 +13745,21 @@
                 <w:sz w:val="20"/>
                 <w:szCs w:val="20"/>
               </w:rPr>
+              <w:t>{</w:t>
+            </w:r>
+            <w:r>
+              <w:rPr>
+                <w:sz w:val="20"/>
+                <w:szCs w:val="20"/>
+              </w:rPr>
               <w:t>DEFAULT, END</w:t>
+            </w:r>
+            <w:r>
+              <w:rPr>
+                <w:sz w:val="20"/>
+                <w:szCs w:val="20"/>
+              </w:rPr>
+              <w:t>}</w:t>
             </w:r>
           </w:p>
         </w:tc>
@@ -12523,7 +13808,21 @@
                 <w:sz w:val="20"/>
                 <w:szCs w:val="20"/>
               </w:rPr>
+              <w:t>{</w:t>
+            </w:r>
+            <w:r>
+              <w:rPr>
+                <w:sz w:val="20"/>
+                <w:szCs w:val="20"/>
+              </w:rPr>
               <w:t>NUM, TRUE, FALSE</w:t>
+            </w:r>
+            <w:r>
+              <w:rPr>
+                <w:sz w:val="20"/>
+                <w:szCs w:val="20"/>
+              </w:rPr>
+              <w:t>}</w:t>
             </w:r>
           </w:p>
         </w:tc>
@@ -12546,7 +13845,21 @@
                 <w:sz w:val="20"/>
                 <w:szCs w:val="20"/>
               </w:rPr>
+              <w:t>{</w:t>
+            </w:r>
+            <w:r>
+              <w:rPr>
+                <w:sz w:val="20"/>
+                <w:szCs w:val="20"/>
+              </w:rPr>
               <w:t>COLON</w:t>
+            </w:r>
+            <w:r>
+              <w:rPr>
+                <w:sz w:val="20"/>
+                <w:szCs w:val="20"/>
+              </w:rPr>
+              <w:t>}</w:t>
             </w:r>
           </w:p>
         </w:tc>
@@ -12595,6 +13908,13 @@
                 <w:sz w:val="20"/>
                 <w:szCs w:val="20"/>
               </w:rPr>
+              <w:t>{</w:t>
+            </w:r>
+            <w:r>
+              <w:rPr>
+                <w:sz w:val="20"/>
+                <w:szCs w:val="20"/>
+              </w:rPr>
               <w:t>DEFAULT,</w:t>
             </w:r>
             <w:r>
@@ -12611,6 +13931,13 @@
                 <w:szCs w:val="20"/>
               </w:rPr>
               <w:t>Ɛ</w:t>
+            </w:r>
+            <w:r>
+              <w:rPr>
+                <w:sz w:val="20"/>
+                <w:szCs w:val="20"/>
+              </w:rPr>
+              <w:t>}</w:t>
             </w:r>
           </w:p>
         </w:tc>
@@ -12633,7 +13960,21 @@
                 <w:sz w:val="20"/>
                 <w:szCs w:val="20"/>
               </w:rPr>
+              <w:t>{</w:t>
+            </w:r>
+            <w:r>
+              <w:rPr>
+                <w:sz w:val="20"/>
+                <w:szCs w:val="20"/>
+              </w:rPr>
               <w:t>END</w:t>
+            </w:r>
+            <w:r>
+              <w:rPr>
+                <w:sz w:val="20"/>
+                <w:szCs w:val="20"/>
+              </w:rPr>
+              <w:t>}</w:t>
             </w:r>
           </w:p>
         </w:tc>
@@ -12682,7 +14023,21 @@
                 <w:sz w:val="20"/>
                 <w:szCs w:val="20"/>
               </w:rPr>
+              <w:t>{</w:t>
+            </w:r>
+            <w:r>
+              <w:rPr>
+                <w:sz w:val="20"/>
+                <w:szCs w:val="20"/>
+              </w:rPr>
               <w:t>FOR, WHILE</w:t>
+            </w:r>
+            <w:r>
+              <w:rPr>
+                <w:sz w:val="20"/>
+                <w:szCs w:val="20"/>
+              </w:rPr>
+              <w:t>}</w:t>
             </w:r>
           </w:p>
         </w:tc>
@@ -12705,7 +14060,21 @@
                 <w:sz w:val="20"/>
                 <w:szCs w:val="20"/>
               </w:rPr>
+              <w:t>{</w:t>
+            </w:r>
+            <w:r>
+              <w:rPr>
+                <w:sz w:val="20"/>
+                <w:szCs w:val="20"/>
+              </w:rPr>
               <w:t>DECLARE, PRINT, USE, FOR, END, GET_VALUE, SWITCH, BREAK, WHILE, ID, SEMICOL, SQBO</w:t>
+            </w:r>
+            <w:r>
+              <w:rPr>
+                <w:sz w:val="20"/>
+                <w:szCs w:val="20"/>
+              </w:rPr>
+              <w:t>}</w:t>
             </w:r>
           </w:p>
         </w:tc>
@@ -12754,7 +14123,21 @@
                 <w:sz w:val="20"/>
                 <w:szCs w:val="20"/>
               </w:rPr>
+              <w:t>{</w:t>
+            </w:r>
+            <w:r>
+              <w:rPr>
+                <w:sz w:val="20"/>
+                <w:szCs w:val="20"/>
+              </w:rPr>
               <w:t>NUM</w:t>
+            </w:r>
+            <w:r>
+              <w:rPr>
+                <w:sz w:val="20"/>
+                <w:szCs w:val="20"/>
+              </w:rPr>
+              <w:t>}</w:t>
             </w:r>
           </w:p>
         </w:tc>
@@ -12777,12 +14160,84 @@
                 <w:sz w:val="20"/>
                 <w:szCs w:val="20"/>
               </w:rPr>
+              <w:t>{</w:t>
+            </w:r>
+            <w:r>
+              <w:rPr>
+                <w:sz w:val="20"/>
+                <w:szCs w:val="20"/>
+              </w:rPr>
               <w:t>BC, SQBC</w:t>
+            </w:r>
+            <w:r>
+              <w:rPr>
+                <w:sz w:val="20"/>
+                <w:szCs w:val="20"/>
+              </w:rPr>
+              <w:t>}</w:t>
             </w:r>
           </w:p>
         </w:tc>
       </w:tr>
     </w:tbl>
+    <w:p>
+      <w:pPr>
+        <w:tabs>
+          <w:tab w:val="left" w:pos="916"/>
+          <w:tab w:val="left" w:pos="1832"/>
+          <w:tab w:val="left" w:pos="2748"/>
+          <w:tab w:val="left" w:pos="3664"/>
+          <w:tab w:val="left" w:pos="4580"/>
+          <w:tab w:val="left" w:pos="5496"/>
+          <w:tab w:val="left" w:pos="6412"/>
+          <w:tab w:val="left" w:pos="7328"/>
+          <w:tab w:val="left" w:pos="8244"/>
+          <w:tab w:val="left" w:pos="9160"/>
+          <w:tab w:val="left" w:pos="10076"/>
+          <w:tab w:val="left" w:pos="10992"/>
+          <w:tab w:val="left" w:pos="11908"/>
+          <w:tab w:val="left" w:pos="12824"/>
+          <w:tab w:val="left" w:pos="13740"/>
+          <w:tab w:val="left" w:pos="14656"/>
+        </w:tabs>
+        <w:spacing w:after="0" w:line="240" w:lineRule="auto"/>
+        <w:rPr>
+          <w:rFonts w:ascii="Courier New" w:eastAsia="Times New Roman" w:hAnsi="Courier New" w:cs="Courier New"/>
+          <w:color w:val="000000"/>
+          <w:sz w:val="20"/>
+          <w:szCs w:val="20"/>
+        </w:rPr>
+      </w:pPr>
+    </w:p>
+    <w:p>
+      <w:pPr>
+        <w:tabs>
+          <w:tab w:val="left" w:pos="916"/>
+          <w:tab w:val="left" w:pos="1832"/>
+          <w:tab w:val="left" w:pos="2748"/>
+          <w:tab w:val="left" w:pos="3664"/>
+          <w:tab w:val="left" w:pos="4580"/>
+          <w:tab w:val="left" w:pos="5496"/>
+          <w:tab w:val="left" w:pos="6412"/>
+          <w:tab w:val="left" w:pos="7328"/>
+          <w:tab w:val="left" w:pos="8244"/>
+          <w:tab w:val="left" w:pos="9160"/>
+          <w:tab w:val="left" w:pos="10076"/>
+          <w:tab w:val="left" w:pos="10992"/>
+          <w:tab w:val="left" w:pos="11908"/>
+          <w:tab w:val="left" w:pos="12824"/>
+          <w:tab w:val="left" w:pos="13740"/>
+          <w:tab w:val="left" w:pos="14656"/>
+        </w:tabs>
+        <w:spacing w:after="0" w:line="240" w:lineRule="auto"/>
+        <w:rPr>
+          <w:rFonts w:ascii="Courier New" w:eastAsia="Times New Roman" w:hAnsi="Courier New" w:cs="Courier New"/>
+          <w:color w:val="000000"/>
+          <w:sz w:val="20"/>
+          <w:szCs w:val="20"/>
+        </w:rPr>
+      </w:pPr>
+    </w:p>
     <w:p>
       <w:pPr>
         <w:tabs>

</xml_diff>